<commit_message>
Adicionando Casos de Uso revisados, Diagrama de Componentes completo e Modelo.docx completo
</commit_message>
<xml_diff>
--- a/Documentos/G2-ESC/Diagrama de Casos de Uso/Diagrama de Casos de Uso.docx
+++ b/Documentos/G2-ESC/Diagrama de Casos de Uso/Diagrama de Casos de Uso.docx
@@ -10,7 +10,6 @@
           <w:szCs w:val="20"/>
         </w:rPr>
       </w:pPr>
-      <w:bookmarkStart w:id="0" w:name="_GoBack"/>
       <w:r>
         <w:rPr>
           <w:rFonts w:ascii="Arial" w:hAnsi="Arial" w:cs="Arial"/>
@@ -37,12 +36,11 @@
             <v:path o:extrusionok="f" gradientshapeok="t" o:connecttype="rect"/>
             <o:lock v:ext="edit" aspectratio="t"/>
           </v:shapetype>
-          <v:shape id="_x0000_i1025" type="#_x0000_t75" style="width:424.8pt;height:321.6pt">
+          <v:shape id="_x0000_i1025" type="#_x0000_t75" style="width:418.2pt;height:259.2pt">
             <v:imagedata r:id="rId8" o:title="Login"/>
           </v:shape>
         </w:pict>
       </w:r>
-      <w:bookmarkEnd w:id="0"/>
     </w:p>
     <w:p>
       <w:pPr>
@@ -738,7 +736,7 @@
         </w:rPr>
         <w:lastRenderedPageBreak/>
         <w:pict>
-          <v:shape id="_x0000_i1026" type="#_x0000_t75" style="width:424.8pt;height:365.4pt">
+          <v:shape id="_x0000_i1026" type="#_x0000_t75" style="width:424.8pt;height:225pt">
             <v:imagedata r:id="rId9" o:title="Manter Cliente"/>
           </v:shape>
         </w:pict>
@@ -1426,7 +1424,6 @@
                 <w:rFonts w:cs="Arial"/>
                 <w:sz w:val="20"/>
               </w:rPr>
-              <w:lastRenderedPageBreak/>
               <w:t xml:space="preserve">1. O funcionário seleciona o </w:t>
             </w:r>
             <w:r>
@@ -1527,7 +1524,6 @@
                 <w:sz w:val="20"/>
                 <w:lang w:eastAsia="pt-BR"/>
               </w:rPr>
-              <w:lastRenderedPageBreak/>
               <w:t>Branch Sequence</w:t>
             </w:r>
           </w:p>
@@ -1662,6 +1658,7 @@
                 <w:rFonts w:cs="Arial"/>
                 <w:sz w:val="20"/>
               </w:rPr>
+              <w:lastRenderedPageBreak/>
               <w:t>Alterar Cadastro de Funcionário</w:t>
             </w:r>
           </w:p>
@@ -1724,6 +1721,7 @@
                 <w:sz w:val="20"/>
                 <w:lang w:eastAsia="pt-BR"/>
               </w:rPr>
+              <w:lastRenderedPageBreak/>
               <w:t>Sub UseCase</w:t>
             </w:r>
           </w:p>
@@ -1823,7 +1821,7 @@
           <w:szCs w:val="20"/>
         </w:rPr>
         <w:pict>
-          <v:shape id="_x0000_i1027" type="#_x0000_t75" style="width:425.4pt;height:314.4pt">
+          <v:shape id="_x0000_i1027" type="#_x0000_t75" style="width:424.8pt;height:265.8pt">
             <v:imagedata r:id="rId10" o:title="Manter Funcionário"/>
           </v:shape>
         </w:pict>
@@ -2122,7 +2120,6 @@
                 <w:color w:val="000000"/>
                 <w:lang w:eastAsia="pt-BR"/>
               </w:rPr>
-              <w:lastRenderedPageBreak/>
               <w:t>Postcondition</w:t>
             </w:r>
           </w:p>
@@ -2493,6 +2490,7 @@
                 <w:color w:val="000000"/>
                 <w:lang w:eastAsia="pt-BR"/>
               </w:rPr>
+              <w:lastRenderedPageBreak/>
               <w:t>Branch Sequence</w:t>
             </w:r>
           </w:p>
@@ -2768,9 +2766,8 @@
           <w:sz w:val="20"/>
           <w:szCs w:val="20"/>
         </w:rPr>
-        <w:lastRenderedPageBreak/>
         <w:pict>
-          <v:shape id="_x0000_i1028" type="#_x0000_t75" style="width:424.8pt;height:269.4pt">
+          <v:shape id="_x0000_i1028" type="#_x0000_t75" style="width:424.8pt;height:219pt">
             <v:imagedata r:id="rId11" o:title="Manter Fornecedor"/>
           </v:shape>
         </w:pict>
@@ -3206,6 +3203,7 @@
               <w:rPr>
                 <w:rFonts w:ascii="Arial" w:hAnsi="Arial" w:cs="Arial"/>
               </w:rPr>
+              <w:lastRenderedPageBreak/>
               <w:t>2. Uma mensagem de sucesso é exibida.</w:t>
             </w:r>
           </w:p>
@@ -3499,6 +3497,7 @@
                 <w:color w:val="000000"/>
                 <w:lang w:eastAsia="pt-BR"/>
               </w:rPr>
+              <w:lastRenderedPageBreak/>
               <w:t>Branch Sequence</w:t>
             </w:r>
           </w:p>
@@ -3599,7 +3598,6 @@
               <w:rPr>
                 <w:rFonts w:ascii="Arial" w:hAnsi="Arial" w:cs="Arial"/>
               </w:rPr>
-              <w:lastRenderedPageBreak/>
               <w:t>1a – Uma mensagem de erro é exibida, retornando ao início do passo 1 para a correção da informação inválida.</w:t>
             </w:r>
           </w:p>
@@ -3688,7 +3686,6 @@
                 <w:color w:val="000000"/>
                 <w:lang w:eastAsia="pt-BR"/>
               </w:rPr>
-              <w:lastRenderedPageBreak/>
               <w:t>Sub UseCase</w:t>
             </w:r>
           </w:p>
@@ -3775,7 +3772,7 @@
           <w:szCs w:val="20"/>
         </w:rPr>
         <w:pict>
-          <v:shape id="_x0000_i1029" type="#_x0000_t75" style="width:424.8pt;height:308.4pt">
+          <v:shape id="_x0000_i1029" type="#_x0000_t75" style="width:424.8pt;height:241.8pt">
             <v:imagedata r:id="rId12" o:title="Manter Modelo Moto"/>
           </v:shape>
         </w:pict>
@@ -3966,6 +3963,7 @@
                 <w:color w:val="000000"/>
                 <w:lang w:eastAsia="pt-BR"/>
               </w:rPr>
+              <w:lastRenderedPageBreak/>
               <w:t>Actor</w:t>
             </w:r>
           </w:p>
@@ -4257,7 +4255,6 @@
               <w:rPr>
                 <w:rFonts w:ascii="Arial" w:hAnsi="Arial" w:cs="Arial"/>
               </w:rPr>
-              <w:lastRenderedPageBreak/>
               <w:t>2. É apresentada a tela com os dados atuais editáveis.</w:t>
             </w:r>
           </w:p>
@@ -4491,7 +4488,6 @@
                 <w:color w:val="000000"/>
                 <w:lang w:eastAsia="pt-BR"/>
               </w:rPr>
-              <w:lastRenderedPageBreak/>
               <w:t>Branch Sequence</w:t>
             </w:r>
           </w:p>
@@ -4770,8 +4766,9 @@
           <w:sz w:val="20"/>
           <w:szCs w:val="20"/>
         </w:rPr>
+        <w:lastRenderedPageBreak/>
         <w:pict>
-          <v:shape id="_x0000_i1030" type="#_x0000_t75" style="width:424.8pt;height:321.6pt">
+          <v:shape id="_x0000_i1030" type="#_x0000_t75" style="width:424.8pt;height:238.8pt">
             <v:imagedata r:id="rId13" o:title="Manter Produto"/>
           </v:shape>
         </w:pict>
@@ -4815,7 +4812,6 @@
                 <w:rFonts w:ascii="Arial" w:hAnsi="Arial" w:cs="Arial"/>
                 <w:lang w:eastAsia="pt-BR"/>
               </w:rPr>
-              <w:lastRenderedPageBreak/>
               <w:t>ITEM</w:t>
             </w:r>
           </w:p>
@@ -5685,6 +5681,7 @@
                 <w:color w:val="000000"/>
                 <w:lang w:eastAsia="pt-BR"/>
               </w:rPr>
+              <w:lastRenderedPageBreak/>
               <w:t>Sub UseCase</w:t>
             </w:r>
           </w:p>
@@ -5770,9 +5767,8 @@
           <w:sz w:val="20"/>
           <w:szCs w:val="20"/>
         </w:rPr>
-        <w:lastRenderedPageBreak/>
         <w:pict>
-          <v:shape id="_x0000_i1031" type="#_x0000_t75" style="width:424.8pt;height:312.6pt">
+          <v:shape id="_x0000_i1031" type="#_x0000_t75" style="width:424.8pt;height:226.8pt">
             <v:imagedata r:id="rId14" o:title="Manter Serviço"/>
           </v:shape>
         </w:pict>
@@ -6466,6 +6462,7 @@
               <w:rPr>
                 <w:rFonts w:ascii="Arial" w:hAnsi="Arial" w:cs="Arial"/>
               </w:rPr>
+              <w:lastRenderedPageBreak/>
               <w:t>3. O funcionário confirma a exclusão.</w:t>
             </w:r>
           </w:p>
@@ -6785,7 +6782,7 @@
           <w:szCs w:val="20"/>
         </w:rPr>
         <w:pict>
-          <v:shape id="_x0000_i1032" type="#_x0000_t75" style="width:424.8pt;height:260.4pt">
+          <v:shape id="_x0000_i1032" type="#_x0000_t75" style="width:424.8pt;height:171.6pt">
             <v:imagedata r:id="rId15" o:title="Lançar de Compras "/>
           </v:shape>
         </w:pict>
@@ -7332,7 +7329,6 @@
               <w:rPr>
                 <w:rFonts w:ascii="Arial" w:hAnsi="Arial" w:cs="Arial"/>
               </w:rPr>
-              <w:lastRenderedPageBreak/>
               <w:t xml:space="preserve">1.1 </w:t>
             </w:r>
             <w:r>
@@ -7390,7 +7386,6 @@
                 <w:color w:val="000000"/>
                 <w:lang w:eastAsia="pt-BR"/>
               </w:rPr>
-              <w:lastRenderedPageBreak/>
               <w:t>Sub UseCase</w:t>
             </w:r>
           </w:p>
@@ -7477,7 +7472,7 @@
           <w:szCs w:val="20"/>
         </w:rPr>
         <w:pict>
-          <v:shape id="_x0000_i1033" type="#_x0000_t75" style="width:424.8pt;height:341.4pt">
+          <v:shape id="_x0000_i1033" type="#_x0000_t75" style="width:426pt;height:262.2pt">
             <v:imagedata r:id="rId16" o:title="Recebimento de Venda a Prazo"/>
           </v:shape>
         </w:pict>
@@ -8074,7 +8069,6 @@
                 <w:color w:val="000000"/>
                 <w:lang w:eastAsia="pt-BR"/>
               </w:rPr>
-              <w:lastRenderedPageBreak/>
               <w:t>Sub UseCase</w:t>
             </w:r>
           </w:p>
@@ -8154,14 +8148,17 @@
           <w:szCs w:val="20"/>
         </w:rPr>
       </w:pPr>
+      <w:bookmarkStart w:id="0" w:name="_GoBack"/>
+      <w:bookmarkEnd w:id="0"/>
       <w:r>
         <w:rPr>
           <w:rFonts w:ascii="Arial" w:hAnsi="Arial" w:cs="Arial"/>
           <w:sz w:val="20"/>
           <w:szCs w:val="20"/>
         </w:rPr>
+        <w:lastRenderedPageBreak/>
         <w:pict>
-          <v:shape id="_x0000_i1034" type="#_x0000_t75" style="width:424.8pt;height:235.8pt">
+          <v:shape id="_x0000_i1034" type="#_x0000_t75" style="width:424.8pt;height:205.2pt">
             <v:imagedata r:id="rId17" o:title="Venda"/>
           </v:shape>
         </w:pict>
@@ -11468,7 +11465,7 @@
 </file>
 
 <file path=customXml/itemProps1.xml><?xml version="1.0" encoding="utf-8"?>
-<ds:datastoreItem xmlns:ds="http://schemas.openxmlformats.org/officeDocument/2006/customXml" ds:itemID="{1BC7D3F7-3C9F-484D-9A1D-5C06AC796C74}">
+<ds:datastoreItem xmlns:ds="http://schemas.openxmlformats.org/officeDocument/2006/customXml" ds:itemID="{B2E3BDAE-C1A4-46C3-9CAA-2D59CBAB1D8C}">
   <ds:schemaRefs>
     <ds:schemaRef ds:uri="http://schemas.openxmlformats.org/officeDocument/2006/bibliography"/>
   </ds:schemaRefs>

</xml_diff>